<commit_message>
Final Pushes Before Publication
</commit_message>
<xml_diff>
--- a/Supplemental Node 5 Decision Making Schemas.docx
+++ b/Supplemental Node 5 Decision Making Schemas.docx
@@ -1,6 +1,6 @@
 
 <file path=word/document.xml><?xml version="1.0" encoding="utf-8"?>
-<w:document xmlns:wpc="http://schemas.microsoft.com/office/word/2010/wordprocessingCanvas" xmlns:cx="http://schemas.microsoft.com/office/drawing/2014/chartex" xmlns:cx1="http://schemas.microsoft.com/office/drawing/2015/9/8/chartex" xmlns:cx2="http://schemas.microsoft.com/office/drawing/2015/10/21/chartex" xmlns:cx3="http://schemas.microsoft.com/office/drawing/2016/5/9/chartex" xmlns:cx4="http://schemas.microsoft.com/office/drawing/2016/5/10/chartex" xmlns:cx5="http://schemas.microsoft.com/office/drawing/2016/5/11/chartex" xmlns:cx6="http://schemas.microsoft.com/office/drawing/2016/5/12/chartex" xmlns:cx7="http://schemas.microsoft.com/office/drawing/2016/5/13/chartex" xmlns:cx8="http://schemas.microsoft.com/office/drawing/2016/5/14/chartex" xmlns:mc="http://schemas.openxmlformats.org/markup-compatibility/2006" xmlns:aink="http://schemas.microsoft.com/office/drawing/2016/ink" xmlns:am3d="http://schemas.microsoft.com/office/drawing/2017/model3d" xmlns:o="urn:schemas-microsoft-com:office:office" xmlns:oel="http://schemas.microsoft.com/office/2019/extlst" xmlns:r="http://schemas.openxmlformats.org/officeDocument/2006/relationships" xmlns:m="http://schemas.openxmlformats.org/officeDocument/2006/math" xmlns:v="urn:schemas-microsoft-com:vml" xmlns:wp14="http://schemas.microsoft.com/office/word/2010/wordprocessingDrawing" xmlns:wp="http://schemas.openxmlformats.org/drawingml/2006/wordprocessingDrawing" xmlns:w10="urn:schemas-microsoft-com:office:word" xmlns:w="http://schemas.openxmlformats.org/wordprocessingml/2006/main" xmlns:w14="http://schemas.microsoft.com/office/word/2010/wordml" xmlns:w15="http://schemas.microsoft.com/office/word/2012/wordml" xmlns:w16cex="http://schemas.microsoft.com/office/word/2018/wordml/cex" xmlns:w16cid="http://schemas.microsoft.com/office/word/2016/wordml/cid" xmlns:w16="http://schemas.microsoft.com/office/word/2018/wordml" xmlns:w16du="http://schemas.microsoft.com/office/word/2023/wordml/word16du" xmlns:w16sdtdh="http://schemas.microsoft.com/office/word/2020/wordml/sdtdatahash" xmlns:w16se="http://schemas.microsoft.com/office/word/2015/wordml/symex" xmlns:wpg="http://schemas.microsoft.com/office/word/2010/wordprocessingGroup" xmlns:wpi="http://schemas.microsoft.com/office/word/2010/wordprocessingInk" xmlns:wne="http://schemas.microsoft.com/office/word/2006/wordml" xmlns:wps="http://schemas.microsoft.com/office/word/2010/wordprocessingShape" mc:Ignorable="w14 w15 w16se w16cid w16 w16cex w16sdtdh wp14">
+<w:document xmlns:wpc="http://schemas.microsoft.com/office/word/2010/wordprocessingCanvas" xmlns:cx="http://schemas.microsoft.com/office/drawing/2014/chartex" xmlns:cx1="http://schemas.microsoft.com/office/drawing/2015/9/8/chartex" xmlns:cx2="http://schemas.microsoft.com/office/drawing/2015/10/21/chartex" xmlns:cx3="http://schemas.microsoft.com/office/drawing/2016/5/9/chartex" xmlns:cx4="http://schemas.microsoft.com/office/drawing/2016/5/10/chartex" xmlns:cx5="http://schemas.microsoft.com/office/drawing/2016/5/11/chartex" xmlns:cx6="http://schemas.microsoft.com/office/drawing/2016/5/12/chartex" xmlns:cx7="http://schemas.microsoft.com/office/drawing/2016/5/13/chartex" xmlns:cx8="http://schemas.microsoft.com/office/drawing/2016/5/14/chartex" xmlns:mc="http://schemas.openxmlformats.org/markup-compatibility/2006" xmlns:aink="http://schemas.microsoft.com/office/drawing/2016/ink" xmlns:am3d="http://schemas.microsoft.com/office/drawing/2017/model3d" xmlns:o="urn:schemas-microsoft-com:office:office" xmlns:oel="http://schemas.microsoft.com/office/2019/extlst" xmlns:r="http://schemas.openxmlformats.org/officeDocument/2006/relationships" xmlns:m="http://schemas.openxmlformats.org/officeDocument/2006/math" xmlns:v="urn:schemas-microsoft-com:vml" xmlns:wp14="http://schemas.microsoft.com/office/word/2010/wordprocessingDrawing" xmlns:wp="http://schemas.openxmlformats.org/drawingml/2006/wordprocessingDrawing" xmlns:w10="urn:schemas-microsoft-com:office:word" xmlns:w="http://schemas.openxmlformats.org/wordprocessingml/2006/main" xmlns:w14="http://schemas.microsoft.com/office/word/2010/wordml" xmlns:w15="http://schemas.microsoft.com/office/word/2012/wordml" xmlns:w16cex="http://schemas.microsoft.com/office/word/2018/wordml/cex" xmlns:w16cid="http://schemas.microsoft.com/office/word/2016/wordml/cid" xmlns:w16="http://schemas.microsoft.com/office/word/2018/wordml" xmlns:w16sdtdh="http://schemas.microsoft.com/office/word/2020/wordml/sdtdatahash" xmlns:w16se="http://schemas.microsoft.com/office/word/2015/wordml/symex" xmlns:wpg="http://schemas.microsoft.com/office/word/2010/wordprocessingGroup" xmlns:wpi="http://schemas.microsoft.com/office/word/2010/wordprocessingInk" xmlns:wne="http://schemas.microsoft.com/office/word/2006/wordml" xmlns:wps="http://schemas.microsoft.com/office/word/2010/wordprocessingShape" mc:Ignorable="w14 w15 w16se w16cid w16 w16cex w16sdtdh wp14">
   <w:body>
     <w:sdt>
       <w:sdtPr>
@@ -8771,7 +8771,25 @@
             <w:sz w:val="21"/>
             <w:szCs w:val="21"/>
           </w:rPr>
-          <w:t>Data Base Backup As 04-11-2023.zip.</w:t>
+          <w:t>Data Base Back</w:t>
+        </w:r>
+        <w:r>
+          <w:rPr>
+            <w:rStyle w:val="Hyperlink"/>
+            <w:rFonts w:ascii="Calibri" w:eastAsia="Calibri" w:hAnsi="Calibri" w:cs="Calibri"/>
+            <w:sz w:val="21"/>
+            <w:szCs w:val="21"/>
+          </w:rPr>
+          <w:t>u</w:t>
+        </w:r>
+        <w:r>
+          <w:rPr>
+            <w:rStyle w:val="Hyperlink"/>
+            <w:rFonts w:ascii="Calibri" w:eastAsia="Calibri" w:hAnsi="Calibri" w:cs="Calibri"/>
+            <w:sz w:val="21"/>
+            <w:szCs w:val="21"/>
+          </w:rPr>
+          <w:t>p As 04-11-2023.zip.</w:t>
         </w:r>
       </w:hyperlink>
       <w:r>
@@ -9859,7 +9877,25 @@
           <w:sz w:val="21"/>
           <w:szCs w:val="21"/>
         </w:rPr>
-        <w:t xml:space="preserve">(searchResults): Takes the results of PostgreSQL query stored inside of </w:t>
+        <w:t>(</w:t>
+      </w:r>
+      <w:proofErr w:type="spellStart"/>
+      <w:r>
+        <w:rPr>
+          <w:rFonts w:ascii="Calibri" w:eastAsia="Calibri" w:hAnsi="Calibri" w:cs="Calibri"/>
+          <w:sz w:val="21"/>
+          <w:szCs w:val="21"/>
+        </w:rPr>
+        <w:t>searchResults</w:t>
+      </w:r>
+      <w:proofErr w:type="spellEnd"/>
+      <w:r>
+        <w:rPr>
+          <w:rFonts w:ascii="Calibri" w:eastAsia="Calibri" w:hAnsi="Calibri" w:cs="Calibri"/>
+          <w:sz w:val="21"/>
+          <w:szCs w:val="21"/>
+        </w:rPr>
+        <w:t xml:space="preserve">): Takes the results of PostgreSQL query stored inside of </w:t>
       </w:r>
       <w:r>
         <w:rPr>
@@ -13052,13 +13088,27 @@
         <w:rPr>
           <w:rFonts w:ascii="Daytona Condensed" w:hAnsi="Daytona Condensed"/>
         </w:rPr>
-        <w:t xml:space="preserve"> Points","Experiment you're </w:t>
+        <w:t xml:space="preserve"> </w:t>
       </w:r>
       <w:proofErr w:type="spellStart"/>
       <w:r>
         <w:rPr>
           <w:rFonts w:ascii="Daytona Condensed" w:hAnsi="Daytona Condensed"/>
         </w:rPr>
+        <w:t>Points","Experiment</w:t>
+      </w:r>
+      <w:proofErr w:type="spellEnd"/>
+      <w:r>
+        <w:rPr>
+          <w:rFonts w:ascii="Daytona Condensed" w:hAnsi="Daytona Condensed"/>
+        </w:rPr>
+        <w:t xml:space="preserve"> you're </w:t>
+      </w:r>
+      <w:proofErr w:type="spellStart"/>
+      <w:r>
+        <w:rPr>
+          <w:rFonts w:ascii="Daytona Condensed" w:hAnsi="Daytona Condensed"/>
+        </w:rPr>
         <w:t>analyzing|Rotation</w:t>
       </w:r>
       <w:proofErr w:type="spellEnd"/>
@@ -13066,7 +13116,21 @@
         <w:rPr>
           <w:rFonts w:ascii="Daytona Condensed" w:hAnsi="Daytona Condensed"/>
         </w:rPr>
-        <w:t xml:space="preserve"> Points","Experiment you're </w:t>
+        <w:t xml:space="preserve"> </w:t>
+      </w:r>
+      <w:proofErr w:type="spellStart"/>
+      <w:r>
+        <w:rPr>
+          <w:rFonts w:ascii="Daytona Condensed" w:hAnsi="Daytona Condensed"/>
+        </w:rPr>
+        <w:t>Points","Experiment</w:t>
+      </w:r>
+      <w:proofErr w:type="spellEnd"/>
+      <w:r>
+        <w:rPr>
+          <w:rFonts w:ascii="Daytona Condensed" w:hAnsi="Daytona Condensed"/>
+        </w:rPr>
+        <w:t xml:space="preserve"> you're </w:t>
       </w:r>
       <w:proofErr w:type="spellStart"/>
       <w:r>
@@ -15354,15 +15418,7 @@
         </w:numPr>
       </w:pPr>
       <w:r>
-        <w:t xml:space="preserve">This must be modified because at the date of this figure creation no experiments were being </w:t>
-      </w:r>
-      <w:proofErr w:type="gramStart"/>
-      <w:r>
-        <w:t>run</w:t>
-      </w:r>
-      <w:proofErr w:type="gramEnd"/>
-      <w:r>
-        <w:t xml:space="preserve"> and as a result there was no need to filter, but the database now includes experiment data. </w:t>
+        <w:t xml:space="preserve">This must be modified because at the date of this figure creation no experiments were being run and as a result there was no need to filter, but the database now includes experiment data. </w:t>
       </w:r>
     </w:p>
     <w:p>
@@ -15736,13 +15792,8 @@
       <w:r>
         <w:t xml:space="preserve">ycoordinates </w:t>
       </w:r>
-      <w:proofErr w:type="gramStart"/>
-      <w:r>
-        <w:t>is</w:t>
-      </w:r>
-      <w:proofErr w:type="gramEnd"/>
-      <w:r>
-        <w:t xml:space="preserve"> the averages of travel pixel </w:t>
+      <w:r>
+        <w:t xml:space="preserve">is the averages of travel pixel </w:t>
       </w:r>
       <w:r>
         <w:t xml:space="preserve">recorded during each of these </w:t>
@@ -23429,7 +23480,6 @@
                 <w:color w:val="000000"/>
               </w:rPr>
             </w:pPr>
-            <w:proofErr w:type="spellStart"/>
             <w:r>
               <w:rPr>
                 <w:rFonts w:ascii="Calibri" w:eastAsia="Times New Roman" w:hAnsi="Calibri" w:cs="Calibri"/>
@@ -23437,7 +23487,6 @@
               </w:rPr>
               <w:t>Raissa</w:t>
             </w:r>
-            <w:proofErr w:type="spellEnd"/>
           </w:p>
         </w:tc>
         <w:tc>
@@ -25383,7 +25432,7 @@
 </file>
 
 <file path=word/numbering.xml><?xml version="1.0" encoding="utf-8"?>
-<w:numbering xmlns:wpc="http://schemas.microsoft.com/office/word/2010/wordprocessingCanvas" xmlns:cx="http://schemas.microsoft.com/office/drawing/2014/chartex" xmlns:cx1="http://schemas.microsoft.com/office/drawing/2015/9/8/chartex" xmlns:cx2="http://schemas.microsoft.com/office/drawing/2015/10/21/chartex" xmlns:cx3="http://schemas.microsoft.com/office/drawing/2016/5/9/chartex" xmlns:cx4="http://schemas.microsoft.com/office/drawing/2016/5/10/chartex" xmlns:cx5="http://schemas.microsoft.com/office/drawing/2016/5/11/chartex" xmlns:cx6="http://schemas.microsoft.com/office/drawing/2016/5/12/chartex" xmlns:cx7="http://schemas.microsoft.com/office/drawing/2016/5/13/chartex" xmlns:cx8="http://schemas.microsoft.com/office/drawing/2016/5/14/chartex" xmlns:mc="http://schemas.openxmlformats.org/markup-compatibility/2006" xmlns:aink="http://schemas.microsoft.com/office/drawing/2016/ink" xmlns:am3d="http://schemas.microsoft.com/office/drawing/2017/model3d" xmlns:o="urn:schemas-microsoft-com:office:office" xmlns:oel="http://schemas.microsoft.com/office/2019/extlst" xmlns:r="http://schemas.openxmlformats.org/officeDocument/2006/relationships" xmlns:m="http://schemas.openxmlformats.org/officeDocument/2006/math" xmlns:v="urn:schemas-microsoft-com:vml" xmlns:wp14="http://schemas.microsoft.com/office/word/2010/wordprocessingDrawing" xmlns:wp="http://schemas.openxmlformats.org/drawingml/2006/wordprocessingDrawing" xmlns:w10="urn:schemas-microsoft-com:office:word" xmlns:w="http://schemas.openxmlformats.org/wordprocessingml/2006/main" xmlns:w14="http://schemas.microsoft.com/office/word/2010/wordml" xmlns:w15="http://schemas.microsoft.com/office/word/2012/wordml" xmlns:w16cex="http://schemas.microsoft.com/office/word/2018/wordml/cex" xmlns:w16cid="http://schemas.microsoft.com/office/word/2016/wordml/cid" xmlns:w16="http://schemas.microsoft.com/office/word/2018/wordml" xmlns:w16du="http://schemas.microsoft.com/office/word/2023/wordml/word16du" xmlns:w16sdtdh="http://schemas.microsoft.com/office/word/2020/wordml/sdtdatahash" xmlns:w16se="http://schemas.microsoft.com/office/word/2015/wordml/symex" xmlns:wpg="http://schemas.microsoft.com/office/word/2010/wordprocessingGroup" xmlns:wpi="http://schemas.microsoft.com/office/word/2010/wordprocessingInk" xmlns:wne="http://schemas.microsoft.com/office/word/2006/wordml" xmlns:wps="http://schemas.microsoft.com/office/word/2010/wordprocessingShape" mc:Ignorable="w14 w15 w16se w16cid w16 w16cex w16sdtdh wp14">
+<w:numbering xmlns:wpc="http://schemas.microsoft.com/office/word/2010/wordprocessingCanvas" xmlns:cx="http://schemas.microsoft.com/office/drawing/2014/chartex" xmlns:cx1="http://schemas.microsoft.com/office/drawing/2015/9/8/chartex" xmlns:cx2="http://schemas.microsoft.com/office/drawing/2015/10/21/chartex" xmlns:cx3="http://schemas.microsoft.com/office/drawing/2016/5/9/chartex" xmlns:cx4="http://schemas.microsoft.com/office/drawing/2016/5/10/chartex" xmlns:cx5="http://schemas.microsoft.com/office/drawing/2016/5/11/chartex" xmlns:cx6="http://schemas.microsoft.com/office/drawing/2016/5/12/chartex" xmlns:cx7="http://schemas.microsoft.com/office/drawing/2016/5/13/chartex" xmlns:cx8="http://schemas.microsoft.com/office/drawing/2016/5/14/chartex" xmlns:mc="http://schemas.openxmlformats.org/markup-compatibility/2006" xmlns:aink="http://schemas.microsoft.com/office/drawing/2016/ink" xmlns:am3d="http://schemas.microsoft.com/office/drawing/2017/model3d" xmlns:o="urn:schemas-microsoft-com:office:office" xmlns:oel="http://schemas.microsoft.com/office/2019/extlst" xmlns:r="http://schemas.openxmlformats.org/officeDocument/2006/relationships" xmlns:m="http://schemas.openxmlformats.org/officeDocument/2006/math" xmlns:v="urn:schemas-microsoft-com:vml" xmlns:wp14="http://schemas.microsoft.com/office/word/2010/wordprocessingDrawing" xmlns:wp="http://schemas.openxmlformats.org/drawingml/2006/wordprocessingDrawing" xmlns:w10="urn:schemas-microsoft-com:office:word" xmlns:w="http://schemas.openxmlformats.org/wordprocessingml/2006/main" xmlns:w14="http://schemas.microsoft.com/office/word/2010/wordml" xmlns:w15="http://schemas.microsoft.com/office/word/2012/wordml" xmlns:w16cex="http://schemas.microsoft.com/office/word/2018/wordml/cex" xmlns:w16cid="http://schemas.microsoft.com/office/word/2016/wordml/cid" xmlns:w16="http://schemas.microsoft.com/office/word/2018/wordml" xmlns:w16sdtdh="http://schemas.microsoft.com/office/word/2020/wordml/sdtdatahash" xmlns:w16se="http://schemas.microsoft.com/office/word/2015/wordml/symex" xmlns:wpg="http://schemas.microsoft.com/office/word/2010/wordprocessingGroup" xmlns:wpi="http://schemas.microsoft.com/office/word/2010/wordprocessingInk" xmlns:wne="http://schemas.microsoft.com/office/word/2006/wordml" xmlns:wps="http://schemas.microsoft.com/office/word/2010/wordprocessingShape" mc:Ignorable="w14 w15 w16se w16cid w16 w16cex w16sdtdh wp14">
   <w:abstractNum w:abstractNumId="0" w15:restartNumberingAfterBreak="0">
     <w:nsid w:val="040F64BB"/>
     <w:multiLevelType w:val="multilevel"/>
@@ -28573,6 +28622,18 @@
       <w:szCs w:val="20"/>
     </w:rPr>
   </w:style>
+  <w:style w:type="character" w:styleId="FollowedHyperlink">
+    <w:name w:val="FollowedHyperlink"/>
+    <w:basedOn w:val="DefaultParagraphFont"/>
+    <w:uiPriority w:val="99"/>
+    <w:semiHidden/>
+    <w:unhideWhenUsed/>
+    <w:rsid w:val="003C3255"/>
+    <w:rPr>
+      <w:color w:val="954F72" w:themeColor="followedHyperlink"/>
+      <w:u w:val="single"/>
+    </w:rPr>
+  </w:style>
 </w:styles>
 </file>
 

</xml_diff>